<commit_message>
Código funcionando correctamente hasta lo de los prints
</commit_message>
<xml_diff>
--- a/esqueleto/vgen.output/skeletons.specifications/Code Specification.template.docx
+++ b/esqueleto/vgen.output/skeletons.specifications/Code Specification.template.docx
@@ -3867,29 +3867,29 @@
             <w:pPr>
               <w:spacing w:after="240"/>
               <w:rPr>
-                <w:rFonts w:ascii="Source Sans Pro" w:eastAsia="Times New Roman" w:hAnsi="Source Sans Pro"/>
-                <w:color w:val="595959"/>
-                <w:sz w:val="21"/>
-                <w:szCs w:val="21"/>
-              </w:rPr>
-            </w:pPr>
-            <w:proofErr w:type="spellStart"/>
-            <w:r>
-              <w:rPr>
-                <w:rFonts w:ascii="Source Sans Pro" w:eastAsia="Times New Roman" w:hAnsi="Source Sans Pro"/>
-                <w:color w:val="595959"/>
-                <w:sz w:val="21"/>
-                <w:szCs w:val="21"/>
+                <w:rFonts w:ascii="Cambria" w:eastAsia="Times New Roman" w:hAnsi="Cambria"/>
+                <w:color w:val="4EA72E" w:themeColor="accent6"/>
+                <w:sz w:val="20"/>
+                <w:szCs w:val="20"/>
+              </w:rPr>
+            </w:pPr>
+            <w:proofErr w:type="spellStart"/>
+            <w:r>
+              <w:rPr>
+                <w:rFonts w:ascii="Cambria" w:eastAsia="Times New Roman" w:hAnsi="Cambria"/>
+                <w:color w:val="4EA72E" w:themeColor="accent6"/>
+                <w:sz w:val="20"/>
+                <w:szCs w:val="20"/>
               </w:rPr>
               <w:t>If</w:t>
             </w:r>
             <w:proofErr w:type="spellEnd"/>
             <w:r>
               <w:rPr>
-                <w:rFonts w:ascii="Source Sans Pro" w:eastAsia="Times New Roman" w:hAnsi="Source Sans Pro"/>
-                <w:color w:val="595959"/>
-                <w:sz w:val="21"/>
-                <w:szCs w:val="21"/>
+                <w:rFonts w:ascii="Cambria" w:eastAsia="Times New Roman" w:hAnsi="Cambria"/>
+                <w:color w:val="4EA72E" w:themeColor="accent6"/>
+                <w:sz w:val="20"/>
+                <w:szCs w:val="20"/>
               </w:rPr>
               <w:t xml:space="preserve"> global:</w:t>
             </w:r>
@@ -3967,29 +3967,29 @@
             <w:pPr>
               <w:spacing w:after="240"/>
               <w:rPr>
-                <w:rFonts w:ascii="Source Sans Pro" w:eastAsia="Times New Roman" w:hAnsi="Source Sans Pro"/>
-                <w:color w:val="595959"/>
-                <w:sz w:val="21"/>
-                <w:szCs w:val="21"/>
-              </w:rPr>
-            </w:pPr>
-            <w:proofErr w:type="spellStart"/>
-            <w:r>
-              <w:rPr>
-                <w:rFonts w:ascii="Source Sans Pro" w:eastAsia="Times New Roman" w:hAnsi="Source Sans Pro"/>
-                <w:color w:val="595959"/>
-                <w:sz w:val="21"/>
-                <w:szCs w:val="21"/>
+                <w:rFonts w:ascii="Cambria" w:eastAsia="Times New Roman" w:hAnsi="Cambria"/>
+                <w:color w:val="4EA72E" w:themeColor="accent6"/>
+                <w:sz w:val="20"/>
+                <w:szCs w:val="20"/>
+              </w:rPr>
+            </w:pPr>
+            <w:proofErr w:type="spellStart"/>
+            <w:r>
+              <w:rPr>
+                <w:rFonts w:ascii="Cambria" w:eastAsia="Times New Roman" w:hAnsi="Cambria"/>
+                <w:color w:val="4EA72E" w:themeColor="accent6"/>
+                <w:sz w:val="20"/>
+                <w:szCs w:val="20"/>
               </w:rPr>
               <w:t>Else</w:t>
             </w:r>
             <w:proofErr w:type="spellEnd"/>
             <w:r>
               <w:rPr>
-                <w:rFonts w:ascii="Source Sans Pro" w:eastAsia="Times New Roman" w:hAnsi="Source Sans Pro"/>
-                <w:color w:val="595959"/>
-                <w:sz w:val="21"/>
-                <w:szCs w:val="21"/>
+                <w:rFonts w:ascii="Cambria" w:eastAsia="Times New Roman" w:hAnsi="Cambria"/>
+                <w:color w:val="4EA72E" w:themeColor="accent6"/>
+                <w:sz w:val="20"/>
+                <w:szCs w:val="20"/>
               </w:rPr>
               <w:t>:</w:t>
             </w:r>
@@ -8273,15 +8273,9 @@
 <file path=customXml/itemProps3.xml><?xml version="1.0" encoding="utf-8"?>
 <ds:datastoreItem xmlns:ds="http://schemas.openxmlformats.org/officeDocument/2006/customXml" ds:itemID="{C6A62E39-375C-4A66-905A-E33052AC6A09}">
   <ds:schemaRefs>
-    <ds:schemaRef ds:uri="http://schemas.microsoft.com/office/2006/documentManagement/types"/>
-    <ds:schemaRef ds:uri="http://www.w3.org/XML/1998/namespace"/>
-    <ds:schemaRef ds:uri="http://purl.org/dc/elements/1.1/"/>
     <ds:schemaRef ds:uri="http://schemas.microsoft.com/office/2006/metadata/properties"/>
-    <ds:schemaRef ds:uri="http://purl.org/dc/terms/"/>
-    <ds:schemaRef ds:uri="http://schemas.openxmlformats.org/package/2006/metadata/core-properties"/>
+    <ds:schemaRef ds:uri="http://schemas.microsoft.com/office/infopath/2007/PartnerControls"/>
     <ds:schemaRef ds:uri="4fabc5d7-8561-46b4-9e60-07ed3b6d22d0"/>
-    <ds:schemaRef ds:uri="http://purl.org/dc/dcmitype/"/>
-    <ds:schemaRef ds:uri="http://schemas.microsoft.com/office/infopath/2007/PartnerControls"/>
   </ds:schemaRefs>
 </ds:datastoreItem>
 </file>

</xml_diff>